<commit_message>
listando atividades realizadas p prof, fix bugs e backup banco
</commit_message>
<xml_diff>
--- a/application/anexos/Hemerson_Batista_Filho_6_16.docx
+++ b/application/anexos/Hemerson_Batista_Filho_6_16.docx
@@ -4,6 +4,86 @@
   <w:body>
     <w:p>
       <w:pPr>
+        <w:shd w:fill="ffffff" w:val="clear"/>
+        <w:ind w:firstLine="720"/>
+        <w:contextualSpacing w:val="0"/>
+        <w:rPr>
+          <w:highlight w:val="white"/>
+        </w:rPr>
+      </w:pPr>
+      <w:r>
+        <w:rPr>
+          <w:highlight w:val="white"/>
+          <w:rtl w:val="0"/>
+        </w:rPr>
+        <w:t xml:space="preserve">Podemos perceber o ambiente vendo, ouvindo, cheirando, apalpando, sentindo sabores. Recebemos informações sobre o meio que nos cerca. Ao processá-las em nosso </w:t>
+      </w:r>
+      <w:r>
+        <w:rPr>
+          <w:highlight w:val="white"/>
+          <w:rtl w:val="0"/>
+        </w:rPr>
+        <w:t xml:space="preserve">cérebro</w:t>
+      </w:r>
+      <w:r>
+        <w:rPr>
+          <w:highlight w:val="white"/>
+          <w:rtl w:val="0"/>
+        </w:rPr>
+        <w:t xml:space="preserve">, nós as interpretamos, seja como sinais de perigo, sensações agradáveis ou desagradáveis, etc. Depois dessa interpretação, respondemos aos estímulos do ambiente, interagindo com ele.</w:t>
+      </w:r>
+    </w:p>
+    <w:p>
+      <w:pPr>
+        <w:shd w:fill="ffffff" w:val="clear"/>
+        <w:ind w:firstLine="720"/>
+        <w:contextualSpacing w:val="0"/>
+        <w:rPr>
+          <w:highlight w:val="white"/>
+        </w:rPr>
+      </w:pPr>
+      <w:r>
+        <w:rPr>
+          <w:highlight w:val="white"/>
+          <w:rtl w:val="0"/>
+        </w:rPr>
+        <w:t xml:space="preserve">Uma definição bastante aceita seria a de que um sentido é um sistema que consiste em um grupo de um tipo de células sensoriais que responde a um fenômeno físico específico, e que corresponde a um determinado grupo de regiões do cérebro onde os sinais são recebidos e interpretados. O número de sentidos que os </w:t>
+      </w:r>
+      <w:hyperlink r:id="rId6">
+        <w:r>
+          <w:rPr>
+            <w:highlight w:val="white"/>
+            <w:rtl w:val="0"/>
+          </w:rPr>
+          <w:t xml:space="preserve">seres humanos</w:t>
+        </w:r>
+      </w:hyperlink>
+      <w:r>
+        <w:rPr>
+          <w:highlight w:val="white"/>
+          <w:rtl w:val="0"/>
+        </w:rPr>
+        <w:t xml:space="preserve"> possuem tipicamente surgem da classificação dos vários tipos de células e as regiões do cérebro correspondentes.</w:t>
+      </w:r>
+    </w:p>
+    <w:p>
+      <w:pPr>
+        <w:shd w:fill="ffffff" w:val="clear"/>
+        <w:contextualSpacing w:val="0"/>
+        <w:rPr>
+          <w:highlight w:val="white"/>
+        </w:rPr>
+      </w:pPr>
+      <w:r>
+        <w:rPr>
+          <w:rtl w:val="0"/>
+        </w:rPr>
+      </w:r>
+    </w:p>
+    <w:p>
+      <w:pPr>
+        <w:shd w:fill="ffffff" w:val="clear"/>
+        <w:ind w:firstLine="720"/>
         <w:contextualSpacing w:val="0"/>
         <w:rPr/>
       </w:pPr>
@@ -11,11 +91,13 @@
         <w:rPr>
           <w:rtl w:val="0"/>
         </w:rPr>
-        <w:t xml:space="preserve">A arquitetura da informação é centrada na organização, estruturação e rotulagem de conteúdo a qual assume uma forma eficaz e sustentável. Ela tem por objetivo ajudar os usuários a encontrar informações e concluir tarefas. Para fazer isso, é necessário entender como as peças se encaixam para criar uma imagem maior, como os itens se relacionam entre si no sistema.</w:t>
+        <w:t xml:space="preserve">As pessoas primariamente desenvolvem o conhecimento sobre como interagir com um sistema e, em menor extenção, sobre como esse sistema funciona. Nas décadas de 1980 e 1990, estes dois tipos de conhecimento foram muitas vezes referidos como o modelo mental do usuário.</w:t>
       </w:r>
     </w:p>
     <w:p>
       <w:pPr>
+        <w:shd w:fill="ffffff" w:val="clear"/>
+        <w:ind w:firstLine="720"/>
         <w:contextualSpacing w:val="0"/>
         <w:rPr/>
       </w:pPr>
@@ -23,10 +105,19 @@
         <w:rPr>
           <w:rtl w:val="0"/>
         </w:rPr>
+        <w:t xml:space="preserve">Diz-se que os modelos mentais</w:t>
+      </w:r>
+      <w:r>
+        <w:rPr>
+          <w:rtl w:val="0"/>
+        </w:rPr>
+        <w:t xml:space="preserve"> são utilizados pelas pessoas para raciocinar sobre um determinado sistema e, em particular, para que as pessoas tentem entender o que fazer quando algo inesperado ocorre com o sistema. Quanto mais familiarizado uma pessoa é com um sistema, maior é o seu modelo mental.</w:t>
       </w:r>
     </w:p>
     <w:p>
       <w:pPr>
+        <w:shd w:fill="ffffff" w:val="clear"/>
+        <w:ind w:firstLine="720"/>
         <w:contextualSpacing w:val="0"/>
         <w:rPr/>
       </w:pPr>
@@ -34,190 +125,8 @@
         <w:rPr>
           <w:rtl w:val="0"/>
         </w:rPr>
-        <w:t xml:space="preserve">De acordo com o site de Peter Morville, o objetivo da sua arquitetura da informação, é ajudar os usuários a entender onde eles estão, o que eles encontraram, o que está por aí e o que esperar. Como resultado, a arquitetura informa a estratégia de conteúdo através da identificação da escolha de palavras, bem como da informação do design da interface do usuário e do design da interação, desempenhando um papel nos processos de criação e criação de imagens.</w:t>
-      </w:r>
-    </w:p>
-    <w:p>
-      <w:pPr>
-        <w:contextualSpacing w:val="0"/>
-        <w:rPr/>
-      </w:pPr>
-      <w:r>
-        <w:rPr>
-          <w:rtl w:val="0"/>
-        </w:rPr>
-      </w:r>
-    </w:p>
-    <w:p>
-      <w:pPr>
-        <w:contextualSpacing w:val="0"/>
-        <w:rPr/>
-      </w:pPr>
-      <w:r>
-        <w:rPr>
-          <w:rtl w:val="0"/>
-        </w:rPr>
-        <w:t xml:space="preserve">O que é necessário que se saiba é que, para ser bem sucedido, há uma necessidade de uma compreensão diversa dos padrões da indústria para criar, armazenar, acessar e apresentar informações. Lou Rosenfeld e Peter Morville em seu livro, Arquitetura da Informação para a World Wide Web, observam que os principais componentes da arquitetura da informação é:</w:t>
-      </w:r>
-    </w:p>
-    <w:p>
-      <w:pPr>
-        <w:contextualSpacing w:val="0"/>
-        <w:rPr/>
-      </w:pPr>
-      <w:r>
-        <w:rPr>
-          <w:rtl w:val="0"/>
-        </w:rPr>
-      </w:r>
-    </w:p>
-    <w:p>
-      <w:pPr>
-        <w:contextualSpacing w:val="0"/>
-        <w:rPr/>
-      </w:pPr>
-      <w:r>
-        <w:rPr>
-          <w:rtl w:val="0"/>
-        </w:rPr>
-        <w:t xml:space="preserve">Esquemas e Estruturas de Organização: como você categoriza e estrutura a informação;</w:t>
-      </w:r>
-    </w:p>
-    <w:p>
-      <w:pPr>
-        <w:contextualSpacing w:val="0"/>
-        <w:rPr/>
-      </w:pPr>
-      <w:r>
-        <w:rPr>
-          <w:rtl w:val="0"/>
-        </w:rPr>
-        <w:t xml:space="preserve">Sistemas de rotulagem: como você representa a informação;</w:t>
-      </w:r>
-    </w:p>
-    <w:p>
-      <w:pPr>
-        <w:contextualSpacing w:val="0"/>
-        <w:rPr/>
-      </w:pPr>
-      <w:r>
-        <w:rPr>
-          <w:rtl w:val="0"/>
-        </w:rPr>
-        <w:t xml:space="preserve">Sistemas de navegação: como os usuários navegam ou se deslocam através de informações;</w:t>
-      </w:r>
-    </w:p>
-    <w:p>
-      <w:pPr>
-        <w:contextualSpacing w:val="0"/>
-        <w:rPr/>
-      </w:pPr>
-      <w:r>
-        <w:rPr>
-          <w:rtl w:val="0"/>
-        </w:rPr>
-        <w:t xml:space="preserve">Sistemas de pesquisa: como os usuários procuram informações;</w:t>
-      </w:r>
-    </w:p>
-    <w:p>
-      <w:pPr>
-        <w:contextualSpacing w:val="0"/>
-        <w:rPr/>
-      </w:pPr>
-      <w:r>
-        <w:rPr>
-          <w:rtl w:val="0"/>
-        </w:rPr>
-        <w:t xml:space="preserve">Lou Rosenfeld e diagrama venn de Peter Morville que mostra a Ecologia da Informação: contexto, conteúdo, usuários. Para criar esses sistemas de informação, você precisa entender a natureza interdependente dos usuários, conteúdo e contexto. Rosenfeld e Morville referiram-se a isso como "ecologia da informação" e visualizaram-na como um diagrama venn. Cada círculo refere-se a:</w:t>
-      </w:r>
-    </w:p>
-    <w:p>
-      <w:pPr>
-        <w:contextualSpacing w:val="0"/>
-        <w:rPr/>
-      </w:pPr>
-      <w:r>
-        <w:rPr>
-          <w:rtl w:val="0"/>
-        </w:rPr>
-      </w:r>
-    </w:p>
-    <w:p>
-      <w:pPr>
-        <w:contextualSpacing w:val="0"/>
-        <w:rPr/>
-      </w:pPr>
-      <w:r>
-        <w:rPr>
-          <w:rtl w:val="0"/>
-        </w:rPr>
-        <w:t xml:space="preserve">Contexto: objetivos de negócios, financiamento, política, cultura, tecnologia, recursos, restrições;</w:t>
-      </w:r>
-    </w:p>
-    <w:p>
-      <w:pPr>
-        <w:contextualSpacing w:val="0"/>
-        <w:rPr/>
-      </w:pPr>
-      <w:r>
-        <w:rPr>
-          <w:rtl w:val="0"/>
-        </w:rPr>
-        <w:t xml:space="preserve">Conteúdo: objetivos de conteúdo, documentos e tipos de dados, volume, estrutura existente, governança e propriedade;</w:t>
-      </w:r>
-    </w:p>
-    <w:p>
-      <w:pPr>
-        <w:contextualSpacing w:val="0"/>
-        <w:rPr/>
-      </w:pPr>
-      <w:r>
-        <w:rPr>
-          <w:rtl w:val="0"/>
-        </w:rPr>
-        <w:t xml:space="preserve">Usuários: público, tarefas, necessidades, comportamento de busca de informações, experiência;</w:t>
-      </w:r>
-    </w:p>
-    <w:p>
-      <w:pPr>
-        <w:contextualSpacing w:val="0"/>
-        <w:rPr/>
-      </w:pPr>
-      <w:r>
-        <w:rPr>
-          <w:rtl w:val="0"/>
-        </w:rPr>
-      </w:r>
-    </w:p>
-    <w:p>
-      <w:pPr>
-        <w:contextualSpacing w:val="0"/>
-        <w:rPr/>
-      </w:pPr>
-      <w:r>
-        <w:rPr>
-          <w:rtl w:val="0"/>
-        </w:rPr>
-        <w:t xml:space="preserve">Sub-Especialidades da arquitetura da informação</w:t>
-      </w:r>
-    </w:p>
-    <w:p>
-      <w:pPr>
-        <w:contextualSpacing w:val="0"/>
-        <w:rPr/>
-      </w:pPr>
-      <w:r>
-        <w:rPr>
-          <w:rtl w:val="0"/>
-        </w:rPr>
-        <w:t xml:space="preserve">Uma vez que o campo de IA é complexo e, ao lidar com grandes sistemas de informação, a tarefa se torna mais maciça, às vezes os especialistas escolhem um nicho especializado dentro da disciplina. Alguns exemplos de sub-especialidades IA incluem focar esquemas de pesquisa, metadados, taxonomia, etc.</w:t>
-      </w:r>
-    </w:p>
-    <w:p>
-      <w:pPr>
-        <w:contextualSpacing w:val="0"/>
-        <w:rPr/>
-      </w:pPr>
+        <w:t xml:space="preserve">Dentro da psicologia cognitiva, os modelos mentais têm sido postulados como construções internos de algum aspecto do mundo externo que é manipulado, possibilitando que previsões e inferências sejam feitas.</w:t>
+      </w:r>
       <w:r>
         <w:rPr>
           <w:rtl w:val="0"/>

</xml_diff>